<commit_message>
Signed-off-by: Angelika Simak <kapiba@ukr.net> // додаю
Signed-off-by: Angelika Simak <kapiba@ukr.net>
</commit_message>
<xml_diff>
--- a/Звіт Сімак Анжеліки КНТ-132.docx
+++ b/Звіт Сімак Анжеліки КНТ-132.docx
@@ -130,6 +130,7 @@
           <w:b/>
           <w:sz w:val="28"/>
           <w:szCs w:val="28"/>
+          <w:lang w:val="ru-RU"/>
         </w:rPr>
       </w:pPr>
       <w:r>
@@ -138,20 +139,30 @@
           <w:b/>
           <w:sz w:val="28"/>
           <w:szCs w:val="28"/>
+        </w:rPr>
+        <w:t>//</w:t>
+      </w:r>
+      <w:r>
+        <w:rPr>
+          <w:rFonts w:ascii="Times New Roman" w:hAnsi="Times New Roman" w:cs="Times New Roman"/>
+          <w:b/>
+          <w:sz w:val="28"/>
+          <w:szCs w:val="28"/>
+        </w:rPr>
+        <w:t>ЗВІТ</w:t>
+      </w:r>
+      <w:r>
+        <w:rPr>
+          <w:rFonts w:ascii="Times New Roman" w:hAnsi="Times New Roman" w:cs="Times New Roman"/>
+          <w:b/>
+          <w:sz w:val="28"/>
+          <w:szCs w:val="28"/>
+          <w:lang w:val="ru-RU"/>
         </w:rPr>
         <w:t>//</w:t>
       </w:r>
       <w:bookmarkStart w:id="0" w:name="_GoBack"/>
       <w:bookmarkEnd w:id="0"/>
-      <w:r>
-        <w:rPr>
-          <w:rFonts w:ascii="Times New Roman" w:hAnsi="Times New Roman" w:cs="Times New Roman"/>
-          <w:b/>
-          <w:sz w:val="28"/>
-          <w:szCs w:val="28"/>
-        </w:rPr>
-        <w:t>ЗВІТ</w:t>
-      </w:r>
     </w:p>
     <w:p>
       <w:pPr>
@@ -340,6 +351,7 @@
           <w:szCs w:val="28"/>
         </w:rPr>
       </w:pPr>
+      <w:proofErr w:type="spellStart"/>
       <w:r>
         <w:rPr>
           <w:rFonts w:ascii="Times New Roman" w:hAnsi="Times New Roman" w:cs="Times New Roman"/>
@@ -348,6 +360,7 @@
         </w:rPr>
         <w:t>Викона</w:t>
       </w:r>
+      <w:proofErr w:type="spellEnd"/>
       <w:r>
         <w:rPr>
           <w:rFonts w:ascii="Times New Roman" w:hAnsi="Times New Roman" w:cs="Times New Roman"/>
@@ -448,13 +461,23 @@
         </w:rPr>
         <w:t>С</w:t>
       </w:r>
-      <w:r>
-        <w:rPr>
-          <w:rFonts w:ascii="Times New Roman" w:hAnsi="Times New Roman" w:cs="Times New Roman"/>
-          <w:sz w:val="28"/>
-          <w:szCs w:val="28"/>
-        </w:rPr>
-        <w:t xml:space="preserve">імак </w:t>
+      <w:proofErr w:type="spellStart"/>
+      <w:r>
+        <w:rPr>
+          <w:rFonts w:ascii="Times New Roman" w:hAnsi="Times New Roman" w:cs="Times New Roman"/>
+          <w:sz w:val="28"/>
+          <w:szCs w:val="28"/>
+        </w:rPr>
+        <w:t>імак</w:t>
+      </w:r>
+      <w:proofErr w:type="spellEnd"/>
+      <w:r>
+        <w:rPr>
+          <w:rFonts w:ascii="Times New Roman" w:hAnsi="Times New Roman" w:cs="Times New Roman"/>
+          <w:sz w:val="28"/>
+          <w:szCs w:val="28"/>
+        </w:rPr>
+        <w:t xml:space="preserve"> </w:t>
       </w:r>
       <w:r>
         <w:rPr>
@@ -593,6 +616,7 @@
         </w:rPr>
         <w:tab/>
       </w:r>
+      <w:proofErr w:type="spellStart"/>
       <w:r>
         <w:rPr>
           <w:rFonts w:ascii="Times New Roman" w:hAnsi="Times New Roman" w:cs="Times New Roman"/>
@@ -602,6 +626,7 @@
         </w:rPr>
         <w:t>Качан</w:t>
       </w:r>
+      <w:proofErr w:type="spellEnd"/>
       <w:r>
         <w:rPr>
           <w:rFonts w:ascii="Times New Roman" w:hAnsi="Times New Roman" w:cs="Times New Roman"/>
@@ -766,7 +791,43 @@
           <w:sz w:val="28"/>
           <w:szCs w:val="28"/>
         </w:rPr>
-        <w:t>Варіант 7. Створити динамічний клас для роботи з рядком - масивом символів. Максимальна довжина рядка – 65535 символів. Передбачити функції для виконання наступних операцій: ініціалізація  ASCIIZ–рядка (рядка, що завершується нуль–байтом); введення з клавіатури; виведення на екран; повернення кількості символів у рядку; конкатенація рядків; пошук підрядка; пошук і заміна підрядка.</w:t>
+        <w:t xml:space="preserve">Варіант 7. Створити динамічний клас для роботи з рядком - масивом символів. Максимальна довжина рядка – 65535 символів. Передбачити функції для виконання наступних операцій: ініціалізація  ASCIIZ–рядка (рядка, що завершується нуль–байтом); введення з клавіатури; виведення на екран; повернення кількості символів у рядку; конкатенація рядків; пошук </w:t>
+      </w:r>
+      <w:proofErr w:type="spellStart"/>
+      <w:r>
+        <w:rPr>
+          <w:rFonts w:ascii="Times New Roman" w:hAnsi="Times New Roman" w:cs="Times New Roman"/>
+          <w:sz w:val="28"/>
+          <w:szCs w:val="28"/>
+        </w:rPr>
+        <w:t>підрядка</w:t>
+      </w:r>
+      <w:proofErr w:type="spellEnd"/>
+      <w:r>
+        <w:rPr>
+          <w:rFonts w:ascii="Times New Roman" w:hAnsi="Times New Roman" w:cs="Times New Roman"/>
+          <w:sz w:val="28"/>
+          <w:szCs w:val="28"/>
+        </w:rPr>
+        <w:t xml:space="preserve">; пошук і заміна </w:t>
+      </w:r>
+      <w:proofErr w:type="spellStart"/>
+      <w:r>
+        <w:rPr>
+          <w:rFonts w:ascii="Times New Roman" w:hAnsi="Times New Roman" w:cs="Times New Roman"/>
+          <w:sz w:val="28"/>
+          <w:szCs w:val="28"/>
+        </w:rPr>
+        <w:t>підрядка</w:t>
+      </w:r>
+      <w:proofErr w:type="spellEnd"/>
+      <w:r>
+        <w:rPr>
+          <w:rFonts w:ascii="Times New Roman" w:hAnsi="Times New Roman" w:cs="Times New Roman"/>
+          <w:sz w:val="28"/>
+          <w:szCs w:val="28"/>
+        </w:rPr>
+        <w:t>.</w:t>
       </w:r>
     </w:p>
     <w:p>
@@ -5932,7 +5993,47 @@
           <w:sz w:val="28"/>
           <w:szCs w:val="28"/>
         </w:rPr>
-        <w:t>Динамічний клас, з іншого боку, визначається виключно під час виконання програми і зберігається в області пам'яті, що призначена для динамічно виділених об'єктів. Розмір динамічного класу може змінюватися під час виконання програми, і об'єкти динамічного класу створюються в області пам'яті, що призначена для динамічно виділених об'єктів, таких як купа.</w:t>
+        <w:t xml:space="preserve">Динамічний клас, з іншого боку, визначається виключно під час виконання програми і зберігається в області пам'яті, що призначена для </w:t>
+      </w:r>
+      <w:proofErr w:type="spellStart"/>
+      <w:r>
+        <w:rPr>
+          <w:rFonts w:ascii="Times New Roman" w:hAnsi="Times New Roman" w:cs="Times New Roman"/>
+          <w:i/>
+          <w:sz w:val="28"/>
+          <w:szCs w:val="28"/>
+        </w:rPr>
+        <w:t>динамічно</w:t>
+      </w:r>
+      <w:proofErr w:type="spellEnd"/>
+      <w:r>
+        <w:rPr>
+          <w:rFonts w:ascii="Times New Roman" w:hAnsi="Times New Roman" w:cs="Times New Roman"/>
+          <w:i/>
+          <w:sz w:val="28"/>
+          <w:szCs w:val="28"/>
+        </w:rPr>
+        <w:t xml:space="preserve"> виділених об'єктів. Розмір динамічного класу може змінюватися під час виконання програми, і об'єкти динамічного класу створюються в області пам'яті, що призначена для </w:t>
+      </w:r>
+      <w:proofErr w:type="spellStart"/>
+      <w:r>
+        <w:rPr>
+          <w:rFonts w:ascii="Times New Roman" w:hAnsi="Times New Roman" w:cs="Times New Roman"/>
+          <w:i/>
+          <w:sz w:val="28"/>
+          <w:szCs w:val="28"/>
+        </w:rPr>
+        <w:t>динамічно</w:t>
+      </w:r>
+      <w:proofErr w:type="spellEnd"/>
+      <w:r>
+        <w:rPr>
+          <w:rFonts w:ascii="Times New Roman" w:hAnsi="Times New Roman" w:cs="Times New Roman"/>
+          <w:i/>
+          <w:sz w:val="28"/>
+          <w:szCs w:val="28"/>
+        </w:rPr>
+        <w:t xml:space="preserve"> виділених об'єктів, таких як купа.</w:t>
       </w:r>
     </w:p>
     <w:p>
@@ -5995,7 +6096,27 @@
           <w:sz w:val="28"/>
           <w:szCs w:val="28"/>
         </w:rPr>
-        <w:t>11. Чи можно об'єкти класу передавати за посиланням?</w:t>
+        <w:t xml:space="preserve">11. Чи </w:t>
+      </w:r>
+      <w:proofErr w:type="spellStart"/>
+      <w:r>
+        <w:rPr>
+          <w:rFonts w:ascii="Times New Roman" w:hAnsi="Times New Roman" w:cs="Times New Roman"/>
+          <w:b/>
+          <w:sz w:val="28"/>
+          <w:szCs w:val="28"/>
+        </w:rPr>
+        <w:t>можно</w:t>
+      </w:r>
+      <w:proofErr w:type="spellEnd"/>
+      <w:r>
+        <w:rPr>
+          <w:rFonts w:ascii="Times New Roman" w:hAnsi="Times New Roman" w:cs="Times New Roman"/>
+          <w:b/>
+          <w:sz w:val="28"/>
+          <w:szCs w:val="28"/>
+        </w:rPr>
+        <w:t xml:space="preserve"> об'єкти класу передавати за посиланням?</w:t>
       </w:r>
     </w:p>
     <w:p>
@@ -6086,7 +6207,27 @@
           <w:sz w:val="28"/>
           <w:szCs w:val="28"/>
         </w:rPr>
-        <w:t>Повернення значень типу клас відбувається за допомогою оператора return, який може повертати значення типу клас через об'єкт класу, або через вказівник на об'єкт класу. Якщо тип повертається через об'єкт класу, то цей об'єкт буде повернуто за значенням, якщо через вказівник на об'єкт класу - то буде повернуто адресу пам'яті, на яку вказує вказівник.</w:t>
+        <w:t xml:space="preserve">Повернення значень типу клас відбувається за допомогою оператора </w:t>
+      </w:r>
+      <w:proofErr w:type="spellStart"/>
+      <w:r>
+        <w:rPr>
+          <w:rFonts w:ascii="Times New Roman" w:hAnsi="Times New Roman" w:cs="Times New Roman"/>
+          <w:i/>
+          <w:sz w:val="28"/>
+          <w:szCs w:val="28"/>
+        </w:rPr>
+        <w:t>return</w:t>
+      </w:r>
+      <w:proofErr w:type="spellEnd"/>
+      <w:r>
+        <w:rPr>
+          <w:rFonts w:ascii="Times New Roman" w:hAnsi="Times New Roman" w:cs="Times New Roman"/>
+          <w:i/>
+          <w:sz w:val="28"/>
+          <w:szCs w:val="28"/>
+        </w:rPr>
+        <w:t>, який може повертати значення типу клас через об'єкт класу, або через вказівник на об'єкт класу. Якщо тип повертається через об'єкт класу, то цей об'єкт буде повернуто за значенням, якщо через вказівник на об'єкт класу - то буде повернуто адресу пам'яті, на яку вказує вказівник.</w:t>
       </w:r>
     </w:p>
     <w:p>
@@ -6152,6 +6293,7 @@
           <w:sz w:val="28"/>
         </w:rPr>
       </w:pPr>
+      <w:proofErr w:type="spellStart"/>
       <w:r>
         <w:rPr>
           <w:rFonts w:ascii="Times New Roman" w:hAnsi="Times New Roman" w:cs="Times New Roman"/>
@@ -6160,6 +6302,7 @@
         </w:rPr>
         <w:t>Якщо</w:t>
       </w:r>
+      <w:proofErr w:type="spellEnd"/>
       <w:r>
         <w:rPr>
           <w:rFonts w:ascii="Times New Roman" w:hAnsi="Times New Roman" w:cs="Times New Roman"/>
@@ -6177,6 +6320,7 @@
           <w:lang w:val="ru-RU"/>
         </w:rPr>
       </w:pPr>
+      <w:proofErr w:type="spellStart"/>
       <w:r>
         <w:rPr>
           <w:rFonts w:ascii="Times New Roman" w:hAnsi="Times New Roman" w:cs="Times New Roman"/>
@@ -6184,7 +6328,177 @@
           <w:sz w:val="28"/>
           <w:lang w:val="ru-RU"/>
         </w:rPr>
-        <w:t>Якщо ж хочемо повернути адресу пам'яті на об'єкт класу, то можна зробити наступним чином:</w:t>
+        <w:t>Якщо</w:t>
+      </w:r>
+      <w:proofErr w:type="spellEnd"/>
+      <w:r>
+        <w:rPr>
+          <w:rFonts w:ascii="Times New Roman" w:hAnsi="Times New Roman" w:cs="Times New Roman"/>
+          <w:i/>
+          <w:sz w:val="28"/>
+          <w:lang w:val="ru-RU"/>
+        </w:rPr>
+        <w:t xml:space="preserve"> ж </w:t>
+      </w:r>
+      <w:proofErr w:type="spellStart"/>
+      <w:r>
+        <w:rPr>
+          <w:rFonts w:ascii="Times New Roman" w:hAnsi="Times New Roman" w:cs="Times New Roman"/>
+          <w:i/>
+          <w:sz w:val="28"/>
+          <w:lang w:val="ru-RU"/>
+        </w:rPr>
+        <w:t>хочемо</w:t>
+      </w:r>
+      <w:proofErr w:type="spellEnd"/>
+      <w:r>
+        <w:rPr>
+          <w:rFonts w:ascii="Times New Roman" w:hAnsi="Times New Roman" w:cs="Times New Roman"/>
+          <w:i/>
+          <w:sz w:val="28"/>
+          <w:lang w:val="ru-RU"/>
+        </w:rPr>
+        <w:t xml:space="preserve"> </w:t>
+      </w:r>
+      <w:proofErr w:type="spellStart"/>
+      <w:r>
+        <w:rPr>
+          <w:rFonts w:ascii="Times New Roman" w:hAnsi="Times New Roman" w:cs="Times New Roman"/>
+          <w:i/>
+          <w:sz w:val="28"/>
+          <w:lang w:val="ru-RU"/>
+        </w:rPr>
+        <w:t>повернути</w:t>
+      </w:r>
+      <w:proofErr w:type="spellEnd"/>
+      <w:r>
+        <w:rPr>
+          <w:rFonts w:ascii="Times New Roman" w:hAnsi="Times New Roman" w:cs="Times New Roman"/>
+          <w:i/>
+          <w:sz w:val="28"/>
+          <w:lang w:val="ru-RU"/>
+        </w:rPr>
+        <w:t xml:space="preserve"> адресу </w:t>
+      </w:r>
+      <w:proofErr w:type="spellStart"/>
+      <w:r>
+        <w:rPr>
+          <w:rFonts w:ascii="Times New Roman" w:hAnsi="Times New Roman" w:cs="Times New Roman"/>
+          <w:i/>
+          <w:sz w:val="28"/>
+          <w:lang w:val="ru-RU"/>
+        </w:rPr>
+        <w:t>пам'яті</w:t>
+      </w:r>
+      <w:proofErr w:type="spellEnd"/>
+      <w:r>
+        <w:rPr>
+          <w:rFonts w:ascii="Times New Roman" w:hAnsi="Times New Roman" w:cs="Times New Roman"/>
+          <w:i/>
+          <w:sz w:val="28"/>
+          <w:lang w:val="ru-RU"/>
+        </w:rPr>
+        <w:t xml:space="preserve"> на </w:t>
+      </w:r>
+      <w:proofErr w:type="spellStart"/>
+      <w:r>
+        <w:rPr>
+          <w:rFonts w:ascii="Times New Roman" w:hAnsi="Times New Roman" w:cs="Times New Roman"/>
+          <w:i/>
+          <w:sz w:val="28"/>
+          <w:lang w:val="ru-RU"/>
+        </w:rPr>
+        <w:t>об'єкт</w:t>
+      </w:r>
+      <w:proofErr w:type="spellEnd"/>
+      <w:r>
+        <w:rPr>
+          <w:rFonts w:ascii="Times New Roman" w:hAnsi="Times New Roman" w:cs="Times New Roman"/>
+          <w:i/>
+          <w:sz w:val="28"/>
+          <w:lang w:val="ru-RU"/>
+        </w:rPr>
+        <w:t xml:space="preserve"> </w:t>
+      </w:r>
+      <w:proofErr w:type="spellStart"/>
+      <w:r>
+        <w:rPr>
+          <w:rFonts w:ascii="Times New Roman" w:hAnsi="Times New Roman" w:cs="Times New Roman"/>
+          <w:i/>
+          <w:sz w:val="28"/>
+          <w:lang w:val="ru-RU"/>
+        </w:rPr>
+        <w:t>класу</w:t>
+      </w:r>
+      <w:proofErr w:type="spellEnd"/>
+      <w:r>
+        <w:rPr>
+          <w:rFonts w:ascii="Times New Roman" w:hAnsi="Times New Roman" w:cs="Times New Roman"/>
+          <w:i/>
+          <w:sz w:val="28"/>
+          <w:lang w:val="ru-RU"/>
+        </w:rPr>
+        <w:t xml:space="preserve">, то </w:t>
+      </w:r>
+      <w:proofErr w:type="spellStart"/>
+      <w:r>
+        <w:rPr>
+          <w:rFonts w:ascii="Times New Roman" w:hAnsi="Times New Roman" w:cs="Times New Roman"/>
+          <w:i/>
+          <w:sz w:val="28"/>
+          <w:lang w:val="ru-RU"/>
+        </w:rPr>
+        <w:t>можна</w:t>
+      </w:r>
+      <w:proofErr w:type="spellEnd"/>
+      <w:r>
+        <w:rPr>
+          <w:rFonts w:ascii="Times New Roman" w:hAnsi="Times New Roman" w:cs="Times New Roman"/>
+          <w:i/>
+          <w:sz w:val="28"/>
+          <w:lang w:val="ru-RU"/>
+        </w:rPr>
+        <w:t xml:space="preserve"> </w:t>
+      </w:r>
+      <w:proofErr w:type="spellStart"/>
+      <w:r>
+        <w:rPr>
+          <w:rFonts w:ascii="Times New Roman" w:hAnsi="Times New Roman" w:cs="Times New Roman"/>
+          <w:i/>
+          <w:sz w:val="28"/>
+          <w:lang w:val="ru-RU"/>
+        </w:rPr>
+        <w:t>зробити</w:t>
+      </w:r>
+      <w:proofErr w:type="spellEnd"/>
+      <w:r>
+        <w:rPr>
+          <w:rFonts w:ascii="Times New Roman" w:hAnsi="Times New Roman" w:cs="Times New Roman"/>
+          <w:i/>
+          <w:sz w:val="28"/>
+          <w:lang w:val="ru-RU"/>
+        </w:rPr>
+        <w:t xml:space="preserve"> </w:t>
+      </w:r>
+      <w:proofErr w:type="spellStart"/>
+      <w:r>
+        <w:rPr>
+          <w:rFonts w:ascii="Times New Roman" w:hAnsi="Times New Roman" w:cs="Times New Roman"/>
+          <w:i/>
+          <w:sz w:val="28"/>
+          <w:lang w:val="ru-RU"/>
+        </w:rPr>
+        <w:t>наступним</w:t>
+      </w:r>
+      <w:proofErr w:type="spellEnd"/>
+      <w:r>
+        <w:rPr>
+          <w:rFonts w:ascii="Times New Roman" w:hAnsi="Times New Roman" w:cs="Times New Roman"/>
+          <w:i/>
+          <w:sz w:val="28"/>
+          <w:lang w:val="ru-RU"/>
+        </w:rPr>
+        <w:t xml:space="preserve"> чином:</w:t>
       </w:r>
     </w:p>
     <w:p>
@@ -6309,7 +6623,27 @@
           <w:sz w:val="28"/>
           <w:szCs w:val="28"/>
         </w:rPr>
-        <w:t>На що вказує покажчик *this?</w:t>
+        <w:t>На що вказує покажчик *</w:t>
+      </w:r>
+      <w:proofErr w:type="spellStart"/>
+      <w:r>
+        <w:rPr>
+          <w:rFonts w:ascii="Times New Roman" w:hAnsi="Times New Roman" w:cs="Times New Roman"/>
+          <w:b/>
+          <w:sz w:val="28"/>
+          <w:szCs w:val="28"/>
+        </w:rPr>
+        <w:t>this</w:t>
+      </w:r>
+      <w:proofErr w:type="spellEnd"/>
+      <w:r>
+        <w:rPr>
+          <w:rFonts w:ascii="Times New Roman" w:hAnsi="Times New Roman" w:cs="Times New Roman"/>
+          <w:b/>
+          <w:sz w:val="28"/>
+          <w:szCs w:val="28"/>
+        </w:rPr>
+        <w:t>?</w:t>
       </w:r>
     </w:p>
     <w:p>
@@ -6342,7 +6676,47 @@
           <w:sz w:val="28"/>
           <w:szCs w:val="28"/>
         </w:rPr>
-        <w:t xml:space="preserve">Покажчик *this вказує на поточний об'єкт класу, в якому він використовується. Це дає можливість звернутися до полів та методів класу з середини його ж методів, що може бути корисно в деяких ситуаціях. Наприклад, можна використовувати *this для повернення значення об'єкта з методу класу, або для передачі об'єкта як параметра в інші методи </w:t>
+        <w:t>Покажчик *</w:t>
+      </w:r>
+      <w:proofErr w:type="spellStart"/>
+      <w:r>
+        <w:rPr>
+          <w:rFonts w:ascii="Times New Roman" w:hAnsi="Times New Roman" w:cs="Times New Roman"/>
+          <w:i/>
+          <w:sz w:val="28"/>
+          <w:szCs w:val="28"/>
+        </w:rPr>
+        <w:t>this</w:t>
+      </w:r>
+      <w:proofErr w:type="spellEnd"/>
+      <w:r>
+        <w:rPr>
+          <w:rFonts w:ascii="Times New Roman" w:hAnsi="Times New Roman" w:cs="Times New Roman"/>
+          <w:i/>
+          <w:sz w:val="28"/>
+          <w:szCs w:val="28"/>
+        </w:rPr>
+        <w:t xml:space="preserve"> вказує на поточний об'єкт класу, в якому він використовується. Це дає можливість звернутися до полів та методів класу з середини його ж методів, що може бути корисно в деяких ситуаціях. Наприклад, можна використовувати *</w:t>
+      </w:r>
+      <w:proofErr w:type="spellStart"/>
+      <w:r>
+        <w:rPr>
+          <w:rFonts w:ascii="Times New Roman" w:hAnsi="Times New Roman" w:cs="Times New Roman"/>
+          <w:i/>
+          <w:sz w:val="28"/>
+          <w:szCs w:val="28"/>
+        </w:rPr>
+        <w:t>this</w:t>
+      </w:r>
+      <w:proofErr w:type="spellEnd"/>
+      <w:r>
+        <w:rPr>
+          <w:rFonts w:ascii="Times New Roman" w:hAnsi="Times New Roman" w:cs="Times New Roman"/>
+          <w:i/>
+          <w:sz w:val="28"/>
+          <w:szCs w:val="28"/>
+        </w:rPr>
+        <w:t xml:space="preserve"> для повернення значення об'єкта з методу класу, або для передачі об'єкта як параметра в інші методи </w:t>
       </w:r>
       <w:r>
         <w:rPr>
@@ -6431,7 +6805,107 @@
           <w:szCs w:val="28"/>
         </w:rPr>
         <w:lastRenderedPageBreak/>
-        <w:t>деяких стандартних функцій, таких як std::vector::push_back() або std::make_shared().</w:t>
+        <w:t xml:space="preserve">деяких стандартних функцій, таких як </w:t>
+      </w:r>
+      <w:proofErr w:type="spellStart"/>
+      <w:r>
+        <w:rPr>
+          <w:rFonts w:ascii="Times New Roman" w:hAnsi="Times New Roman" w:cs="Times New Roman"/>
+          <w:i/>
+          <w:sz w:val="28"/>
+          <w:szCs w:val="28"/>
+        </w:rPr>
+        <w:t>std</w:t>
+      </w:r>
+      <w:proofErr w:type="spellEnd"/>
+      <w:r>
+        <w:rPr>
+          <w:rFonts w:ascii="Times New Roman" w:hAnsi="Times New Roman" w:cs="Times New Roman"/>
+          <w:i/>
+          <w:sz w:val="28"/>
+          <w:szCs w:val="28"/>
+        </w:rPr>
+        <w:t>::</w:t>
+      </w:r>
+      <w:proofErr w:type="spellStart"/>
+      <w:r>
+        <w:rPr>
+          <w:rFonts w:ascii="Times New Roman" w:hAnsi="Times New Roman" w:cs="Times New Roman"/>
+          <w:i/>
+          <w:sz w:val="28"/>
+          <w:szCs w:val="28"/>
+        </w:rPr>
+        <w:t>vector</w:t>
+      </w:r>
+      <w:proofErr w:type="spellEnd"/>
+      <w:r>
+        <w:rPr>
+          <w:rFonts w:ascii="Times New Roman" w:hAnsi="Times New Roman" w:cs="Times New Roman"/>
+          <w:i/>
+          <w:sz w:val="28"/>
+          <w:szCs w:val="28"/>
+        </w:rPr>
+        <w:t>::</w:t>
+      </w:r>
+      <w:proofErr w:type="spellStart"/>
+      <w:r>
+        <w:rPr>
+          <w:rFonts w:ascii="Times New Roman" w:hAnsi="Times New Roman" w:cs="Times New Roman"/>
+          <w:i/>
+          <w:sz w:val="28"/>
+          <w:szCs w:val="28"/>
+        </w:rPr>
+        <w:t>push_back</w:t>
+      </w:r>
+      <w:proofErr w:type="spellEnd"/>
+      <w:r>
+        <w:rPr>
+          <w:rFonts w:ascii="Times New Roman" w:hAnsi="Times New Roman" w:cs="Times New Roman"/>
+          <w:i/>
+          <w:sz w:val="28"/>
+          <w:szCs w:val="28"/>
+        </w:rPr>
+        <w:t xml:space="preserve">() або </w:t>
+      </w:r>
+      <w:proofErr w:type="spellStart"/>
+      <w:r>
+        <w:rPr>
+          <w:rFonts w:ascii="Times New Roman" w:hAnsi="Times New Roman" w:cs="Times New Roman"/>
+          <w:i/>
+          <w:sz w:val="28"/>
+          <w:szCs w:val="28"/>
+        </w:rPr>
+        <w:t>std</w:t>
+      </w:r>
+      <w:proofErr w:type="spellEnd"/>
+      <w:r>
+        <w:rPr>
+          <w:rFonts w:ascii="Times New Roman" w:hAnsi="Times New Roman" w:cs="Times New Roman"/>
+          <w:i/>
+          <w:sz w:val="28"/>
+          <w:szCs w:val="28"/>
+        </w:rPr>
+        <w:t>::</w:t>
+      </w:r>
+      <w:proofErr w:type="spellStart"/>
+      <w:r>
+        <w:rPr>
+          <w:rFonts w:ascii="Times New Roman" w:hAnsi="Times New Roman" w:cs="Times New Roman"/>
+          <w:i/>
+          <w:sz w:val="28"/>
+          <w:szCs w:val="28"/>
+        </w:rPr>
+        <w:t>make_shared</w:t>
+      </w:r>
+      <w:proofErr w:type="spellEnd"/>
+      <w:r>
+        <w:rPr>
+          <w:rFonts w:ascii="Times New Roman" w:hAnsi="Times New Roman" w:cs="Times New Roman"/>
+          <w:i/>
+          <w:sz w:val="28"/>
+          <w:szCs w:val="28"/>
+        </w:rPr>
+        <w:t>().</w:t>
       </w:r>
     </w:p>
     <w:sectPr>
@@ -7896,7 +8370,7 @@
 </file>
 
 <file path=customXml/itemProps1.xml><?xml version="1.0" encoding="utf-8"?>
-<ds:datastoreItem xmlns:ds="http://schemas.openxmlformats.org/officeDocument/2006/customXml" ds:itemID="{2802915D-35DE-447A-BEC9-352641639482}">
+<ds:datastoreItem xmlns:ds="http://schemas.openxmlformats.org/officeDocument/2006/customXml" ds:itemID="{771EBAA9-E12F-48C0-863E-5016B44B631B}">
   <ds:schemaRefs>
     <ds:schemaRef ds:uri="http://schemas.openxmlformats.org/officeDocument/2006/bibliography"/>
   </ds:schemaRefs>

</xml_diff>